<commit_message>
almost done, some details
</commit_message>
<xml_diff>
--- a/public/Revision-manual.docx
+++ b/public/Revision-manual.docx
@@ -52,7 +52,19 @@
         <w:rPr>
           <w:lang w:val="en-US"/>
         </w:rPr>
-        <w:t>: At this point the applicant thinks that all the necessary features to pass the test are already developed, including the Front in a simple enough way to show Full Stack skills, however there are some details that should be highlighted and other features that could be improved. These can be improvements to validations, counters, re-renders, etc.</w:t>
+        <w:t>: At this point the applicant thinks that all the necessary features to pass the test are already developed, including the Front in a simple enough way to show Full Stack skills, however there are some details that should be highlighted and other features that could be improved. These can be improvements to validations, counters, re-renders</w:t>
+      </w:r>
+      <w:r>
+        <w:rPr>
+          <w:lang w:val="en-US"/>
+        </w:rPr>
+        <w:t xml:space="preserve"> or Snackbar component</w:t>
+      </w:r>
+      <w:r>
+        <w:rPr>
+          <w:lang w:val="en-US"/>
+        </w:rPr>
+        <w:t>.</w:t>
       </w:r>
     </w:p>
     <w:p>
@@ -66,21 +78,7 @@
         <w:rPr>
           <w:lang w:val="en-US"/>
         </w:rPr>
-        <w:t xml:space="preserve">- Regarding the image of the medicines: although Next.js (from </w:t>
-      </w:r>
-      <w:proofErr w:type="spellStart"/>
-      <w:r>
-        <w:rPr>
-          <w:lang w:val="en-US"/>
-        </w:rPr>
-        <w:t>Vercel</w:t>
-      </w:r>
-      <w:proofErr w:type="spellEnd"/>
-      <w:r>
-        <w:rPr>
-          <w:lang w:val="en-US"/>
-        </w:rPr>
-        <w:t>) has a very good optimization for static images, it does not have the advantage of rendering dynamically loaded images without an extra server for it, so it was decided not to put them, it is clarified although it does not affect the operation of the application.</w:t>
+        <w:t>- Regarding the image of the medicines: although Next.js (from Vercel) has a very good optimization for static images, it does not have the advantage of rendering dynamically loaded images without an extra server for it, so it was decided not to put them, it is clarified although it does not affect the operation of the application.</w:t>
       </w:r>
     </w:p>
     <w:p>
@@ -173,14 +171,12 @@
           <w:lang w:val="en-US"/>
         </w:rPr>
       </w:pPr>
-      <w:proofErr w:type="spellStart"/>
       <w:r>
         <w:rPr>
           <w:lang w:val="en-US"/>
         </w:rPr>
         <w:t>serial_number</w:t>
       </w:r>
-      <w:proofErr w:type="spellEnd"/>
       <w:r>
         <w:rPr>
           <w:lang w:val="en-US"/>
@@ -191,21 +187,7 @@
         <w:rPr>
           <w:lang w:val="en-US"/>
         </w:rPr>
-        <w:t>(</w:t>
-      </w:r>
-      <w:proofErr w:type="spellStart"/>
-      <w:r>
-        <w:rPr>
-          <w:lang w:val="en-US"/>
-        </w:rPr>
-        <w:t>TextField</w:t>
-      </w:r>
-      <w:proofErr w:type="spellEnd"/>
-      <w:r>
-        <w:rPr>
-          <w:lang w:val="en-US"/>
-        </w:rPr>
-        <w:t>, required, non-zero or "", and less than or equal to 100)</w:t>
+        <w:t>(TextField, required, non-zero or "", and less than or equal to 100)</w:t>
       </w:r>
     </w:p>
     <w:p>
@@ -216,33 +198,11 @@
           <w:numId w:val="1"/>
         </w:numPr>
       </w:pPr>
-      <w:proofErr w:type="spellStart"/>
       <w:r>
         <w:rPr>
           <w:lang w:val="es-ES"/>
         </w:rPr>
-        <w:t>model</w:t>
-      </w:r>
-      <w:proofErr w:type="spellEnd"/>
-      <w:r>
-        <w:rPr>
-          <w:lang w:val="es-ES"/>
-        </w:rPr>
-        <w:t xml:space="preserve"> (Autocomplete, </w:t>
-      </w:r>
-      <w:proofErr w:type="spellStart"/>
-      <w:r>
-        <w:rPr>
-          <w:lang w:val="es-ES"/>
-        </w:rPr>
-        <w:t>required</w:t>
-      </w:r>
-      <w:proofErr w:type="spellEnd"/>
-      <w:r>
-        <w:rPr>
-          <w:lang w:val="es-ES"/>
-        </w:rPr>
-        <w:t>)</w:t>
+        <w:t>model (Autocomplete, required)</w:t>
       </w:r>
     </w:p>
     <w:p>
@@ -260,21 +220,7 @@
         <w:rPr>
           <w:lang w:val="en-US"/>
         </w:rPr>
-        <w:t>weight (</w:t>
-      </w:r>
-      <w:proofErr w:type="spellStart"/>
-      <w:r>
-        <w:rPr>
-          <w:lang w:val="en-US"/>
-        </w:rPr>
-        <w:t>TextField</w:t>
-      </w:r>
-      <w:proofErr w:type="spellEnd"/>
-      <w:r>
-        <w:rPr>
-          <w:lang w:val="en-US"/>
-        </w:rPr>
-        <w:t xml:space="preserve"> of type number, required, greater than 0 and less than or equal to 500)</w:t>
+        <w:t>weight (TextField of type number, required, greater than 0 and less than or equal to 500)</w:t>
       </w:r>
     </w:p>
     <w:p>
@@ -288,33 +234,11 @@
           <w:lang w:val="en-US"/>
         </w:rPr>
       </w:pPr>
-      <w:proofErr w:type="spellStart"/>
-      <w:r>
-        <w:rPr>
-          <w:lang w:val="en-US"/>
-        </w:rPr>
-        <w:t>battery_capacity</w:t>
-      </w:r>
-      <w:proofErr w:type="spellEnd"/>
-      <w:r>
-        <w:rPr>
-          <w:lang w:val="en-US"/>
-        </w:rPr>
-        <w:t xml:space="preserve"> (</w:t>
-      </w:r>
-      <w:proofErr w:type="spellStart"/>
-      <w:r>
-        <w:rPr>
-          <w:lang w:val="en-US"/>
-        </w:rPr>
-        <w:t>TextField</w:t>
-      </w:r>
-      <w:proofErr w:type="spellEnd"/>
-      <w:r>
-        <w:rPr>
-          <w:lang w:val="en-US"/>
-        </w:rPr>
-        <w:t xml:space="preserve"> of type number, required, greater than 0 and less than or equal to 100)</w:t>
+      <w:r>
+        <w:rPr>
+          <w:lang w:val="en-US"/>
+        </w:rPr>
+        <w:t>battery_capacity (TextField of type number, required, greater than 0 and less than or equal to 100)</w:t>
       </w:r>
     </w:p>
     <w:p>
@@ -364,7 +288,6 @@
         </w:rPr>
         <w:t xml:space="preserve">In the </w:t>
       </w:r>
-      <w:proofErr w:type="spellStart"/>
       <w:r>
         <w:rPr>
           <w:b/>
@@ -373,28 +296,11 @@
         </w:rPr>
         <w:t>AddMedications</w:t>
       </w:r>
-      <w:proofErr w:type="spellEnd"/>
-      <w:r>
-        <w:rPr>
-          <w:lang w:val="en-US"/>
-        </w:rPr>
-        <w:t xml:space="preserve"> form, the following fields are validated: (you must paste the content of a JSON object, if it does not have a simple one in </w:t>
-      </w:r>
-      <w:proofErr w:type="spellStart"/>
-      <w:proofErr w:type="gramStart"/>
-      <w:r>
-        <w:rPr>
-          <w:lang w:val="en-US"/>
-        </w:rPr>
-        <w:t>medications.json</w:t>
-      </w:r>
-      <w:proofErr w:type="spellEnd"/>
-      <w:proofErr w:type="gramEnd"/>
-      <w:r>
-        <w:rPr>
-          <w:lang w:val="en-US"/>
-        </w:rPr>
-        <w:t>)</w:t>
+      <w:r>
+        <w:rPr>
+          <w:lang w:val="en-US"/>
+        </w:rPr>
+        <w:t xml:space="preserve"> form, the following fields are validated: (you must paste the content of a JSON object, if it does not have a simple one in medications.json)</w:t>
       </w:r>
     </w:p>
     <w:p>
@@ -454,21 +360,7 @@
         <w:rPr>
           <w:lang w:val="en-US"/>
         </w:rPr>
-        <w:t>, “</w:t>
-      </w:r>
-      <w:proofErr w:type="gramStart"/>
-      <w:r>
-        <w:rPr>
-          <w:lang w:val="en-US"/>
-        </w:rPr>
-        <w:t>-“ y</w:t>
-      </w:r>
-      <w:proofErr w:type="gramEnd"/>
-      <w:r>
-        <w:rPr>
-          <w:lang w:val="en-US"/>
-        </w:rPr>
-        <w:t xml:space="preserve"> “_”</w:t>
+        <w:t>, “-“ y “_”</w:t>
       </w:r>
       <w:r>
         <w:rPr>
@@ -485,42 +377,36 @@
           <w:numId w:val="1"/>
         </w:numPr>
       </w:pPr>
-      <w:proofErr w:type="spellStart"/>
       <w:r>
         <w:rPr>
           <w:lang w:val="es-ES"/>
         </w:rPr>
         <w:t>weight</w:t>
       </w:r>
-      <w:proofErr w:type="spellEnd"/>
       <w:r>
         <w:rPr>
           <w:lang w:val="es-ES"/>
         </w:rPr>
         <w:t xml:space="preserve"> (</w:t>
       </w:r>
-      <w:proofErr w:type="spellStart"/>
       <w:r>
         <w:rPr>
           <w:lang w:val="es-ES"/>
         </w:rPr>
         <w:t>required</w:t>
       </w:r>
-      <w:proofErr w:type="spellEnd"/>
       <w:r>
         <w:rPr>
           <w:lang w:val="es-ES"/>
         </w:rPr>
         <w:t xml:space="preserve">, </w:t>
       </w:r>
-      <w:proofErr w:type="spellStart"/>
       <w:r>
         <w:rPr>
           <w:lang w:val="es-ES"/>
         </w:rPr>
         <w:t>float</w:t>
       </w:r>
-      <w:proofErr w:type="spellEnd"/>
       <w:r>
         <w:rPr>
           <w:lang w:val="es-ES"/>
@@ -596,42 +482,24 @@
           <w:numId w:val="1"/>
         </w:numPr>
       </w:pPr>
-      <w:proofErr w:type="spellStart"/>
       <w:r>
         <w:rPr>
           <w:lang w:val="es-ES"/>
         </w:rPr>
         <w:t>image</w:t>
       </w:r>
-      <w:proofErr w:type="spellEnd"/>
       <w:r>
         <w:rPr>
           <w:lang w:val="es-ES"/>
         </w:rPr>
         <w:t xml:space="preserve"> (</w:t>
       </w:r>
-      <w:proofErr w:type="spellStart"/>
       <w:r>
         <w:rPr>
           <w:lang w:val="es-ES"/>
         </w:rPr>
-        <w:t>not</w:t>
-      </w:r>
-      <w:proofErr w:type="spellEnd"/>
-      <w:r>
-        <w:rPr>
-          <w:lang w:val="es-ES"/>
-        </w:rPr>
-        <w:t xml:space="preserve"> </w:t>
-      </w:r>
-      <w:proofErr w:type="spellStart"/>
-      <w:r>
-        <w:rPr>
-          <w:lang w:val="es-ES"/>
-        </w:rPr>
-        <w:t>required</w:t>
-      </w:r>
-      <w:proofErr w:type="spellEnd"/>
+        <w:t>not required</w:t>
+      </w:r>
       <w:r>
         <w:rPr>
           <w:lang w:val="es-ES"/>
@@ -657,34 +525,14 @@
           <w:lang w:val="es-ES"/>
         </w:rPr>
       </w:pPr>
-      <w:proofErr w:type="spellStart"/>
       <w:r>
         <w:rPr>
           <w:b/>
           <w:bCs/>
           <w:lang w:val="es-ES"/>
         </w:rPr>
-        <w:t>Drone´s</w:t>
-      </w:r>
-      <w:proofErr w:type="spellEnd"/>
-      <w:r>
-        <w:rPr>
-          <w:b/>
-          <w:bCs/>
-          <w:lang w:val="es-ES"/>
-        </w:rPr>
-        <w:t xml:space="preserve"> </w:t>
-      </w:r>
-      <w:proofErr w:type="spellStart"/>
-      <w:r>
-        <w:rPr>
-          <w:b/>
-          <w:bCs/>
-          <w:lang w:val="es-ES"/>
-        </w:rPr>
-        <w:t>list</w:t>
-      </w:r>
-      <w:proofErr w:type="spellEnd"/>
+        <w:t>Drone´s list</w:t>
+      </w:r>
     </w:p>
     <w:p>
       <w:pPr>
@@ -745,23 +593,21 @@
           <w:lang w:val="es-ES"/>
         </w:rPr>
       </w:pPr>
-      <w:proofErr w:type="spellStart"/>
       <w:r>
         <w:rPr>
           <w:b/>
           <w:bCs/>
           <w:lang w:val="es-ES"/>
         </w:rPr>
-        <w:t>Registering</w:t>
-      </w:r>
-      <w:proofErr w:type="spellEnd"/>
+        <w:t xml:space="preserve">Registering </w:t>
+      </w:r>
       <w:r>
         <w:rPr>
           <w:b/>
           <w:bCs/>
           <w:lang w:val="es-ES"/>
         </w:rPr>
-        <w:t xml:space="preserve"> </w:t>
+        <w:t xml:space="preserve">a </w:t>
       </w:r>
       <w:r>
         <w:rPr>
@@ -769,18 +615,8 @@
           <w:bCs/>
           <w:lang w:val="es-ES"/>
         </w:rPr>
-        <w:t xml:space="preserve">a </w:t>
-      </w:r>
-      <w:proofErr w:type="spellStart"/>
-      <w:r>
-        <w:rPr>
-          <w:b/>
-          <w:bCs/>
-          <w:lang w:val="es-ES"/>
-        </w:rPr>
         <w:t>drone</w:t>
       </w:r>
-      <w:proofErr w:type="spellEnd"/>
     </w:p>
     <w:p>
       <w:pPr>

</xml_diff>